<commit_message>
add all phisics params
</commit_message>
<xml_diff>
--- a/Diploma.docx
+++ b/Diploma.docx
@@ -1076,7 +1076,7 @@
           <w:sz w:val="28"/>
         </w:rPr>
         <w:drawing>
-          <wp:anchor distT="0" distB="0" distL="0" distR="0" simplePos="0" relativeHeight="2" behindDoc="0" locked="0" layoutInCell="1" allowOverlap="1">
+          <wp:anchor distT="0" distB="0" distL="0" distR="0" simplePos="0" relativeHeight="2" behindDoc="0" locked="0" layoutInCell="1" allowOverlap="1" wp14:anchorId="3DD3A942" wp14:editId="7C110DFB">
             <wp:simplePos x="0" y="0"/>
             <wp:positionH relativeFrom="column">
               <wp:posOffset>-47625</wp:posOffset>
@@ -1745,7 +1745,7 @@
           <w:szCs w:val="24"/>
         </w:rPr>
         <w:drawing>
-          <wp:inline distT="0" distB="0" distL="0" distR="0" wp14:anchorId="277F0565" wp14:editId="4EFEAE6F">
+          <wp:inline distT="0" distB="0" distL="0" distR="0" wp14:anchorId="3552618D" wp14:editId="3475325E">
             <wp:extent cx="4324350" cy="2588625"/>
             <wp:effectExtent l="0" t="0" r="0" b="2540"/>
             <wp:docPr id="2" name="Рисунок 2"/>
@@ -2245,7 +2245,7 @@
           <w:szCs w:val="24"/>
         </w:rPr>
         <w:drawing>
-          <wp:inline distT="0" distB="0" distL="0" distR="0" wp14:anchorId="1B76C1C0" wp14:editId="35F3AC08">
+          <wp:inline distT="0" distB="0" distL="0" distR="0" wp14:anchorId="0F1A1951" wp14:editId="7749F1BE">
             <wp:extent cx="3848986" cy="1332191"/>
             <wp:effectExtent l="0" t="0" r="0" b="1905"/>
             <wp:docPr id="3" name="Рисунок 3"/>
@@ -2848,7 +2848,7 @@
           <w:szCs w:val="24"/>
         </w:rPr>
         <w:drawing>
-          <wp:inline distT="0" distB="0" distL="0" distR="0" wp14:anchorId="601B7B1B" wp14:editId="194EB099">
+          <wp:inline distT="0" distB="0" distL="0" distR="0" wp14:anchorId="6ACC0480" wp14:editId="2FD593B8">
             <wp:extent cx="3940969" cy="1333500"/>
             <wp:effectExtent l="0" t="0" r="2540" b="0"/>
             <wp:docPr id="5" name="Рисунок 5"/>
@@ -3402,7 +3402,7 @@
           <w:szCs w:val="24"/>
         </w:rPr>
         <w:drawing>
-          <wp:inline distT="0" distB="0" distL="0" distR="0" wp14:anchorId="7AD9A5BC" wp14:editId="0AB81A6E">
+          <wp:inline distT="0" distB="0" distL="0" distR="0" wp14:anchorId="2F90BF01" wp14:editId="5EFC55F0">
             <wp:extent cx="2403644" cy="2328530"/>
             <wp:effectExtent l="0" t="0" r="0" b="0"/>
             <wp:docPr id="7" name="Рисунок 7"/>
@@ -3915,7 +3915,7 @@
           <w:sz w:val="24"/>
           <w:szCs w:val="24"/>
         </w:rPr>
-        <w:t>сонаправленно</w:t>
+        <w:t>сонаправлено</w:t>
       </w:r>
       <w:proofErr w:type="spellEnd"/>
       <w:r>
@@ -8019,7 +8019,39 @@
           <w:sz w:val="24"/>
           <w:szCs w:val="24"/>
         </w:rPr>
-        <w:t>коэффициент преобразования напряжения в обороты для напряжений от 1В до 3.7В, где, согласно документации на мотор, идет линейная зависимость.</w:t>
+        <w:t xml:space="preserve">коэффициент преобразования напряжения в обороты для напряжений от 1В до </w:t>
+      </w:r>
+      <w:r>
+        <w:rPr>
+          <w:rFonts w:ascii="Times New Roman" w:eastAsiaTheme="minorEastAsia" w:hAnsi="Times New Roman" w:cs="Times New Roman"/>
+          <w:sz w:val="24"/>
+          <w:szCs w:val="24"/>
+        </w:rPr>
+        <w:t>4</w:t>
+      </w:r>
+      <w:r>
+        <w:rPr>
+          <w:rFonts w:ascii="Times New Roman" w:eastAsiaTheme="minorEastAsia" w:hAnsi="Times New Roman" w:cs="Times New Roman"/>
+          <w:sz w:val="24"/>
+          <w:szCs w:val="24"/>
+        </w:rPr>
+        <w:t>.</w:t>
+      </w:r>
+      <w:r>
+        <w:rPr>
+          <w:rFonts w:ascii="Times New Roman" w:eastAsiaTheme="minorEastAsia" w:hAnsi="Times New Roman" w:cs="Times New Roman"/>
+          <w:sz w:val="24"/>
+          <w:szCs w:val="24"/>
+        </w:rPr>
+        <w:t>2</w:t>
+      </w:r>
+      <w:r>
+        <w:rPr>
+          <w:rFonts w:ascii="Times New Roman" w:eastAsiaTheme="minorEastAsia" w:hAnsi="Times New Roman" w:cs="Times New Roman"/>
+          <w:sz w:val="24"/>
+          <w:szCs w:val="24"/>
+        </w:rPr>
+        <w:t>В, где, согласно документации на мотор, идет линейная зависимость.</w:t>
       </w:r>
     </w:p>
     <w:p>
@@ -8090,7 +8122,7 @@
           <w:noProof/>
         </w:rPr>
         <w:drawing>
-          <wp:inline distT="0" distB="0" distL="0" distR="0" wp14:anchorId="6B70E5E2" wp14:editId="69D5A441">
+          <wp:inline distT="0" distB="0" distL="0" distR="0" wp14:anchorId="1179CA75" wp14:editId="08589E0F">
             <wp:extent cx="3371850" cy="2143125"/>
             <wp:effectExtent l="0" t="0" r="0" b="9525"/>
             <wp:docPr id="4" name="Рисунок 4"/>
@@ -8176,7 +8208,7 @@
           <w:noProof/>
         </w:rPr>
         <w:drawing>
-          <wp:inline distT="0" distB="0" distL="0" distR="0" wp14:anchorId="3AB8042D" wp14:editId="61F80232">
+          <wp:inline distT="0" distB="0" distL="0" distR="0" wp14:anchorId="4AB457BA" wp14:editId="03964FD8">
             <wp:extent cx="4638675" cy="1419225"/>
             <wp:effectExtent l="0" t="0" r="9525" b="9525"/>
             <wp:docPr id="9" name="Рисунок 9"/>
@@ -8253,7 +8285,7 @@
           <w:noProof/>
         </w:rPr>
         <w:drawing>
-          <wp:inline distT="0" distB="0" distL="0" distR="0" wp14:anchorId="3BAB812C" wp14:editId="06454CB1">
+          <wp:inline distT="0" distB="0" distL="0" distR="0" wp14:anchorId="3881B9B5" wp14:editId="63BE1CFC">
             <wp:extent cx="4562475" cy="3352800"/>
             <wp:effectExtent l="0" t="0" r="9525" b="0"/>
             <wp:docPr id="8" name="Рисунок 8"/>
@@ -8343,7 +8375,7 @@
         </w:rPr>
         <w:lastRenderedPageBreak/>
         <w:drawing>
-          <wp:inline distT="0" distB="0" distL="0" distR="0" wp14:anchorId="67340CF4" wp14:editId="36284B8B">
+          <wp:inline distT="0" distB="0" distL="0" distR="0" wp14:anchorId="0F6ACD49" wp14:editId="0F5225EA">
             <wp:extent cx="3723658" cy="1990725"/>
             <wp:effectExtent l="0" t="0" r="0" b="0"/>
             <wp:docPr id="10" name="Рисунок 10"/>
@@ -8442,7 +8474,7 @@
           <w:noProof/>
         </w:rPr>
         <w:drawing>
-          <wp:inline distT="0" distB="0" distL="0" distR="0" wp14:anchorId="3C488FC8" wp14:editId="5FE824E7">
+          <wp:inline distT="0" distB="0" distL="0" distR="0" wp14:anchorId="5D8544EB" wp14:editId="5CB1CD13">
             <wp:extent cx="3009900" cy="2628900"/>
             <wp:effectExtent l="0" t="0" r="0" b="0"/>
             <wp:docPr id="11" name="Рисунок 11"/>
@@ -8531,7 +8563,7 @@
           <w:noProof/>
         </w:rPr>
         <w:drawing>
-          <wp:inline distT="0" distB="0" distL="0" distR="0" wp14:anchorId="065B19AE" wp14:editId="36FEC7E2">
+          <wp:inline distT="0" distB="0" distL="0" distR="0" wp14:anchorId="2C154CB6" wp14:editId="482CB0CB">
             <wp:extent cx="2809875" cy="1885950"/>
             <wp:effectExtent l="0" t="0" r="9525" b="0"/>
             <wp:docPr id="27" name="Рисунок 27"/>
@@ -8639,7 +8671,7 @@
         </w:rPr>
         <w:lastRenderedPageBreak/>
         <w:drawing>
-          <wp:inline distT="0" distB="0" distL="0" distR="0" wp14:anchorId="535167E0" wp14:editId="750ACC52">
+          <wp:inline distT="0" distB="0" distL="0" distR="0" wp14:anchorId="75872AF1" wp14:editId="5D875F87">
             <wp:extent cx="2733675" cy="2181225"/>
             <wp:effectExtent l="0" t="0" r="9525" b="9525"/>
             <wp:docPr id="26" name="Рисунок 26"/>
@@ -8729,7 +8761,7 @@
           <w:noProof/>
         </w:rPr>
         <w:drawing>
-          <wp:inline distT="0" distB="0" distL="0" distR="0" wp14:anchorId="6C7DD91A" wp14:editId="49D9B1C6">
+          <wp:inline distT="0" distB="0" distL="0" distR="0" wp14:anchorId="2D68A12D" wp14:editId="21FBFABD">
             <wp:extent cx="2895600" cy="2228850"/>
             <wp:effectExtent l="0" t="0" r="0" b="0"/>
             <wp:docPr id="14" name="Рисунок 14"/>
@@ -8819,7 +8851,7 @@
           <w:noProof/>
         </w:rPr>
         <w:drawing>
-          <wp:inline distT="0" distB="0" distL="0" distR="0" wp14:anchorId="517154EA" wp14:editId="71561B2E">
+          <wp:inline distT="0" distB="0" distL="0" distR="0" wp14:anchorId="5ACEF1C3" wp14:editId="501D9C28">
             <wp:extent cx="2962275" cy="1133475"/>
             <wp:effectExtent l="0" t="0" r="9525" b="9525"/>
             <wp:docPr id="15" name="Рисунок 15"/>
@@ -8909,7 +8941,7 @@
           <w:noProof/>
         </w:rPr>
         <w:drawing>
-          <wp:inline distT="0" distB="0" distL="0" distR="0" wp14:anchorId="0BA1812D" wp14:editId="2BACEAD5">
+          <wp:inline distT="0" distB="0" distL="0" distR="0" wp14:anchorId="1AFC8DF7" wp14:editId="65DEF1A1">
             <wp:extent cx="2305050" cy="1343025"/>
             <wp:effectExtent l="0" t="0" r="0" b="9525"/>
             <wp:docPr id="16" name="Рисунок 16"/>
@@ -8998,7 +9030,7 @@
           <w:noProof/>
         </w:rPr>
         <w:drawing>
-          <wp:inline distT="0" distB="0" distL="0" distR="0" wp14:anchorId="5CE94E9B" wp14:editId="155208A1">
+          <wp:inline distT="0" distB="0" distL="0" distR="0" wp14:anchorId="34E89078" wp14:editId="58FB2369">
             <wp:extent cx="3057525" cy="742950"/>
             <wp:effectExtent l="0" t="0" r="9525" b="0"/>
             <wp:docPr id="17" name="Рисунок 17"/>
@@ -9089,7 +9121,7 @@
         </w:rPr>
         <w:lastRenderedPageBreak/>
         <w:drawing>
-          <wp:inline distT="0" distB="0" distL="0" distR="0" wp14:anchorId="15A34257" wp14:editId="256ABA4B">
+          <wp:inline distT="0" distB="0" distL="0" distR="0" wp14:anchorId="358A487D" wp14:editId="150BB8FB">
             <wp:extent cx="3095625" cy="752475"/>
             <wp:effectExtent l="0" t="0" r="9525" b="9525"/>
             <wp:docPr id="18" name="Рисунок 18"/>
@@ -9179,7 +9211,7 @@
           <w:noProof/>
         </w:rPr>
         <w:drawing>
-          <wp:inline distT="0" distB="0" distL="0" distR="0" wp14:anchorId="4482D63B" wp14:editId="6A317ECE">
+          <wp:inline distT="0" distB="0" distL="0" distR="0" wp14:anchorId="7DC4394A" wp14:editId="6BD6D05B">
             <wp:extent cx="3067050" cy="704850"/>
             <wp:effectExtent l="0" t="0" r="0" b="0"/>
             <wp:docPr id="19" name="Рисунок 19"/>
@@ -9291,7 +9323,7 @@
                 <w:noProof/>
               </w:rPr>
               <w:drawing>
-                <wp:inline distT="0" distB="0" distL="0" distR="0" wp14:anchorId="499C7E51" wp14:editId="00DCEB06">
+                <wp:inline distT="0" distB="0" distL="0" distR="0" wp14:anchorId="2B04124B" wp14:editId="563E9BFD">
                   <wp:extent cx="1825650" cy="1438275"/>
                   <wp:effectExtent l="0" t="0" r="3175" b="0"/>
                   <wp:docPr id="20" name="Рисунок 20"/>
@@ -9354,7 +9386,7 @@
                 <w:noProof/>
               </w:rPr>
               <w:drawing>
-                <wp:inline distT="0" distB="0" distL="0" distR="0" wp14:anchorId="23B94D35" wp14:editId="16D3B26A">
+                <wp:inline distT="0" distB="0" distL="0" distR="0" wp14:anchorId="3AF32375" wp14:editId="1CA42496">
                   <wp:extent cx="1813560" cy="1428750"/>
                   <wp:effectExtent l="0" t="0" r="0" b="0"/>
                   <wp:docPr id="21" name="Рисунок 21"/>
@@ -9417,7 +9449,7 @@
                 <w:noProof/>
               </w:rPr>
               <w:drawing>
-                <wp:inline distT="0" distB="0" distL="0" distR="0" wp14:anchorId="23B94D35" wp14:editId="16D3B26A">
+                <wp:inline distT="0" distB="0" distL="0" distR="0" wp14:anchorId="601C433D" wp14:editId="374C7691">
                   <wp:extent cx="1819275" cy="1433252"/>
                   <wp:effectExtent l="0" t="0" r="0" b="0"/>
                   <wp:docPr id="22" name="Рисунок 22"/>
@@ -9540,7 +9572,7 @@
                 <w:noProof/>
               </w:rPr>
               <w:drawing>
-                <wp:inline distT="0" distB="0" distL="0" distR="0" wp14:anchorId="5EFE8B70" wp14:editId="66382007">
+                <wp:inline distT="0" distB="0" distL="0" distR="0" wp14:anchorId="0B6D78BD" wp14:editId="01BD98E5">
                   <wp:extent cx="1825650" cy="1438275"/>
                   <wp:effectExtent l="0" t="0" r="3175" b="0"/>
                   <wp:docPr id="23" name="Рисунок 23"/>
@@ -9603,7 +9635,7 @@
                 <w:noProof/>
               </w:rPr>
               <w:drawing>
-                <wp:inline distT="0" distB="0" distL="0" distR="0" wp14:anchorId="2361D0A9" wp14:editId="4C279035">
+                <wp:inline distT="0" distB="0" distL="0" distR="0" wp14:anchorId="619F3F70" wp14:editId="35519903">
                   <wp:extent cx="1786516" cy="1433722"/>
                   <wp:effectExtent l="0" t="0" r="4445" b="0"/>
                   <wp:docPr id="30" name="Рисунок 30"/>
@@ -9666,7 +9698,7 @@
                 <w:noProof/>
               </w:rPr>
               <w:drawing>
-                <wp:inline distT="0" distB="0" distL="0" distR="0" wp14:anchorId="63C6172E" wp14:editId="41742B88">
+                <wp:inline distT="0" distB="0" distL="0" distR="0" wp14:anchorId="1667D319" wp14:editId="281A12BE">
                   <wp:extent cx="1819275" cy="1433252"/>
                   <wp:effectExtent l="0" t="0" r="0" b="0"/>
                   <wp:docPr id="25" name="Рисунок 25"/>
@@ -9781,7 +9813,7 @@
                 <w:noProof/>
               </w:rPr>
               <w:drawing>
-                <wp:inline distT="0" distB="0" distL="0" distR="0" wp14:anchorId="34AF0562" wp14:editId="396E4589">
+                <wp:inline distT="0" distB="0" distL="0" distR="0" wp14:anchorId="0B4DC065" wp14:editId="40DA8D1A">
                   <wp:extent cx="1786516" cy="1433722"/>
                   <wp:effectExtent l="0" t="0" r="4445" b="0"/>
                   <wp:docPr id="31" name="Рисунок 31"/>
@@ -9844,7 +9876,7 @@
                 <w:noProof/>
               </w:rPr>
               <w:drawing>
-                <wp:inline distT="0" distB="0" distL="0" distR="0" wp14:anchorId="61849590" wp14:editId="366A905A">
+                <wp:inline distT="0" distB="0" distL="0" distR="0" wp14:anchorId="1B63F0F2" wp14:editId="641F26DD">
                   <wp:extent cx="1825650" cy="1438275"/>
                   <wp:effectExtent l="0" t="0" r="3175" b="0"/>
                   <wp:docPr id="28" name="Рисунок 28"/>
@@ -9907,7 +9939,7 @@
                 <w:noProof/>
               </w:rPr>
               <w:drawing>
-                <wp:inline distT="0" distB="0" distL="0" distR="0" wp14:anchorId="009A926A" wp14:editId="44EFA348">
+                <wp:inline distT="0" distB="0" distL="0" distR="0" wp14:anchorId="1A22D9E8" wp14:editId="460E6928">
                   <wp:extent cx="1819275" cy="1433252"/>
                   <wp:effectExtent l="0" t="0" r="0" b="0"/>
                   <wp:docPr id="29" name="Рисунок 29"/>
@@ -10077,7 +10109,7 @@
               </w:rPr>
               <w:lastRenderedPageBreak/>
               <w:drawing>
-                <wp:inline distT="0" distB="0" distL="0" distR="0" wp14:anchorId="0B48710A" wp14:editId="75253F48">
+                <wp:inline distT="0" distB="0" distL="0" distR="0" wp14:anchorId="31E4EF23" wp14:editId="36B6CFC2">
                   <wp:extent cx="1825650" cy="1438275"/>
                   <wp:effectExtent l="0" t="0" r="3175" b="0"/>
                   <wp:docPr id="33" name="Рисунок 33"/>
@@ -10140,7 +10172,7 @@
                 <w:noProof/>
               </w:rPr>
               <w:drawing>
-                <wp:inline distT="0" distB="0" distL="0" distR="0" wp14:anchorId="1C125C50" wp14:editId="076C33C5">
+                <wp:inline distT="0" distB="0" distL="0" distR="0" wp14:anchorId="1E4D083D" wp14:editId="0C41DFEF">
                   <wp:extent cx="1819275" cy="1433252"/>
                   <wp:effectExtent l="0" t="0" r="0" b="0"/>
                   <wp:docPr id="34" name="Рисунок 34"/>
@@ -10203,7 +10235,7 @@
                 <w:noProof/>
               </w:rPr>
               <w:drawing>
-                <wp:inline distT="0" distB="0" distL="0" distR="0" wp14:anchorId="6DBCB927" wp14:editId="3D08C960">
+                <wp:inline distT="0" distB="0" distL="0" distR="0" wp14:anchorId="56388A25" wp14:editId="5218A1BB">
                   <wp:extent cx="1753539" cy="1427098"/>
                   <wp:effectExtent l="0" t="0" r="0" b="1905"/>
                   <wp:docPr id="35" name="Рисунок 35"/>
@@ -12630,12 +12662,21 @@
     <w:p>
       <w:pPr>
         <w:rPr>
+          <w:rFonts w:ascii="Times New Roman" w:eastAsiaTheme="minorEastAsia" w:hAnsi="Times New Roman" w:cs="Times New Roman"/>
+          <w:b/>
+          <w:sz w:val="24"/>
+          <w:szCs w:val="24"/>
+        </w:rPr>
+      </w:pPr>
+      <w:r>
+        <w:rPr>
           <w:rFonts w:ascii="Times New Roman" w:hAnsi="Times New Roman" w:cs="Times New Roman"/>
           <w:b/>
           <w:sz w:val="24"/>
           <w:szCs w:val="24"/>
         </w:rPr>
-      </w:pPr>
+        <w:t>Определение</w:t>
+      </w:r>
       <w:r>
         <w:rPr>
           <w:rFonts w:ascii="Times New Roman" w:hAnsi="Times New Roman" w:cs="Times New Roman"/>
@@ -12643,15 +12684,6 @@
           <w:sz w:val="24"/>
           <w:szCs w:val="24"/>
         </w:rPr>
-        <w:t>Определение</w:t>
-      </w:r>
-      <w:r>
-        <w:rPr>
-          <w:rFonts w:ascii="Times New Roman" w:hAnsi="Times New Roman" w:cs="Times New Roman"/>
-          <w:b/>
-          <w:sz w:val="24"/>
-          <w:szCs w:val="24"/>
-        </w:rPr>
         <w:t xml:space="preserve"> </w:t>
       </w:r>
       <w:r>
@@ -12672,8 +12704,6 @@
         </w:rPr>
         <w:t>а</w:t>
       </w:r>
-      <w:bookmarkStart w:id="0" w:name="_GoBack"/>
-      <w:bookmarkEnd w:id="0"/>
       <w:r>
         <w:rPr>
           <w:rFonts w:ascii="Times New Roman" w:eastAsiaTheme="minorEastAsia" w:hAnsi="Times New Roman" w:cs="Times New Roman"/>
@@ -12692,6 +12722,46 @@
           <w:szCs w:val="24"/>
         </w:rPr>
       </w:pPr>
+      <w:r>
+        <w:rPr>
+          <w:rFonts w:ascii="Times New Roman" w:hAnsi="Times New Roman" w:cs="Times New Roman"/>
+          <w:sz w:val="24"/>
+          <w:szCs w:val="24"/>
+        </w:rPr>
+        <w:t>Дл</w:t>
+      </w:r>
+      <w:r>
+        <w:rPr>
+          <w:rFonts w:ascii="Times New Roman" w:hAnsi="Times New Roman" w:cs="Times New Roman"/>
+          <w:sz w:val="24"/>
+          <w:szCs w:val="24"/>
+        </w:rPr>
+        <w:t>я того, чтобы определить</w:t>
+      </w:r>
+      <w:r>
+        <w:rPr>
+          <w:rFonts w:ascii="Times New Roman" w:hAnsi="Times New Roman" w:cs="Times New Roman"/>
+          <w:sz w:val="24"/>
+          <w:szCs w:val="24"/>
+        </w:rPr>
+        <w:t xml:space="preserve"> з</w:t>
+      </w:r>
+      <w:r>
+        <w:rPr>
+          <w:rFonts w:ascii="Times New Roman" w:hAnsi="Times New Roman" w:cs="Times New Roman"/>
+          <w:sz w:val="24"/>
+          <w:szCs w:val="24"/>
+        </w:rPr>
+        <w:t>начение коэффициента</w:t>
+      </w:r>
+      <w:r>
+        <w:rPr>
+          <w:rFonts w:ascii="Times New Roman" w:hAnsi="Times New Roman" w:cs="Times New Roman"/>
+          <w:sz w:val="24"/>
+          <w:szCs w:val="24"/>
+        </w:rPr>
+        <w:t xml:space="preserve"> силы тяги винта, нужно вычислить значение подъемной силы винта. </w:t>
+      </w:r>
       <w:r>
         <w:rPr>
           <w:rFonts w:ascii="Times New Roman" w:eastAsiaTheme="minorEastAsia" w:hAnsi="Times New Roman" w:cs="Times New Roman"/>
@@ -14016,7 +14086,7 @@
           <w:sz w:val="24"/>
           <w:szCs w:val="24"/>
         </w:rPr>
-        <w:t>Измерять ускорение</w:t>
+        <w:t>Вычислять</w:t>
       </w:r>
       <w:r>
         <w:rPr>
@@ -14024,24 +14094,416 @@
           <w:sz w:val="24"/>
           <w:szCs w:val="24"/>
         </w:rPr>
-        <w:t xml:space="preserve"> будем при помощи безмена. </w:t>
-      </w:r>
-    </w:p>
-    <w:p>
-      <w:pPr>
-        <w:jc w:val="center"/>
+        <w:t xml:space="preserve"> ускорение</w:t>
+      </w:r>
+      <w:r>
         <w:rPr>
           <w:rFonts w:ascii="Times New Roman" w:eastAsiaTheme="minorEastAsia" w:hAnsi="Times New Roman" w:cs="Times New Roman"/>
           <w:sz w:val="24"/>
           <w:szCs w:val="24"/>
         </w:rPr>
+        <w:t xml:space="preserve"> будем при помощи безмена. </w:t>
+      </w:r>
+    </w:p>
+    <w:p>
+      <w:pPr>
+        <w:rPr>
+          <w:rFonts w:ascii="Times New Roman" w:eastAsiaTheme="minorEastAsia" w:hAnsi="Times New Roman" w:cs="Times New Roman"/>
+          <w:sz w:val="24"/>
+          <w:szCs w:val="24"/>
+        </w:rPr>
+      </w:pPr>
+      <w:r>
+        <w:rPr>
+          <w:rFonts w:ascii="Times New Roman" w:eastAsiaTheme="minorEastAsia" w:hAnsi="Times New Roman" w:cs="Times New Roman"/>
+          <w:sz w:val="24"/>
+          <w:szCs w:val="24"/>
+        </w:rPr>
+        <w:t>После вычисления суммарной подъемной силы, надо его разделить на количество винтов, в данном случае 4, и разделить на квадрат скорости вращения винтов. Для этого нужно получить скорость вращения двигателя и разделить его на передаточное число понижающего редуктора. Скорость вращения мотора получаем из напряжения, подаваемого на моторы. Оно равно максимальному напряжению на батарее коптера</w:t>
+      </w:r>
+      <w:r>
+        <w:rPr>
+          <w:rFonts w:ascii="Times New Roman" w:eastAsiaTheme="minorEastAsia" w:hAnsi="Times New Roman" w:cs="Times New Roman"/>
+          <w:sz w:val="24"/>
+          <w:szCs w:val="24"/>
+        </w:rPr>
+        <w:t xml:space="preserve"> 4</w:t>
+      </w:r>
+      <w:r>
+        <w:rPr>
+          <w:rFonts w:ascii="Times New Roman" w:eastAsiaTheme="minorEastAsia" w:hAnsi="Times New Roman" w:cs="Times New Roman"/>
+          <w:sz w:val="24"/>
+          <w:szCs w:val="24"/>
+          <w:lang w:val="en-US"/>
+        </w:rPr>
+        <w:t>.</w:t>
+      </w:r>
+      <w:r>
+        <w:rPr>
+          <w:rFonts w:ascii="Times New Roman" w:eastAsiaTheme="minorEastAsia" w:hAnsi="Times New Roman" w:cs="Times New Roman"/>
+          <w:sz w:val="24"/>
+          <w:szCs w:val="24"/>
+        </w:rPr>
+        <w:t>2 В.</w:t>
+      </w:r>
+    </w:p>
+    <w:tbl>
+      <w:tblPr>
+        <w:tblStyle w:val="a9"/>
+        <w:tblW w:w="0" w:type="auto"/>
+        <w:tblLook w:val="04A0" w:firstRow="1" w:lastRow="0" w:firstColumn="1" w:lastColumn="0" w:noHBand="0" w:noVBand="1"/>
+      </w:tblPr>
+      <w:tblGrid>
+        <w:gridCol w:w="8359"/>
+        <w:gridCol w:w="986"/>
+      </w:tblGrid>
+      <w:tr>
+        <w:tc>
+          <w:tcPr>
+            <w:tcW w:w="8359" w:type="dxa"/>
+            <w:vAlign w:val="center"/>
+          </w:tcPr>
+          <w:p>
+            <w:pPr>
+              <w:rPr>
+                <w:rFonts w:ascii="Times New Roman" w:eastAsiaTheme="minorEastAsia" w:hAnsi="Times New Roman" w:cs="Times New Roman"/>
+                <w:i/>
+                <w:sz w:val="24"/>
+                <w:szCs w:val="24"/>
+              </w:rPr>
+            </w:pPr>
+            <m:oMathPara>
+              <m:oMath>
+                <m:sSub>
+                  <m:sSubPr>
+                    <m:ctrlPr>
+                      <w:rPr>
+                        <w:rFonts w:ascii="Cambria Math" w:hAnsi="Cambria Math" w:cs="Times New Roman"/>
+                        <w:i/>
+                        <w:sz w:val="24"/>
+                        <w:szCs w:val="24"/>
+                      </w:rPr>
+                    </m:ctrlPr>
+                  </m:sSubPr>
+                  <m:e>
+                    <m:r>
+                      <w:rPr>
+                        <w:rFonts w:ascii="Cambria Math" w:hAnsi="Cambria Math" w:cs="Times New Roman"/>
+                        <w:sz w:val="24"/>
+                        <w:szCs w:val="24"/>
+                      </w:rPr>
+                      <m:t>c</m:t>
+                    </m:r>
+                  </m:e>
+                  <m:sub>
+                    <m:r>
+                      <w:rPr>
+                        <w:rFonts w:ascii="Cambria Math" w:hAnsi="Cambria Math" w:cs="Times New Roman"/>
+                        <w:sz w:val="24"/>
+                        <w:szCs w:val="24"/>
+                      </w:rPr>
+                      <m:t>p</m:t>
+                    </m:r>
+                  </m:sub>
+                </m:sSub>
+                <m:r>
+                  <w:rPr>
+                    <w:rFonts w:ascii="Cambria Math" w:hAnsi="Cambria Math" w:cs="Times New Roman"/>
+                    <w:sz w:val="24"/>
+                    <w:szCs w:val="24"/>
+                  </w:rPr>
+                  <m:t>=</m:t>
+                </m:r>
+                <m:f>
+                  <m:fPr>
+                    <m:ctrlPr>
+                      <w:rPr>
+                        <w:rFonts w:ascii="Cambria Math" w:hAnsi="Cambria Math" w:cs="Times New Roman"/>
+                        <w:i/>
+                        <w:sz w:val="24"/>
+                        <w:szCs w:val="24"/>
+                      </w:rPr>
+                    </m:ctrlPr>
+                  </m:fPr>
+                  <m:num>
+                    <m:r>
+                      <w:rPr>
+                        <w:rFonts w:ascii="Cambria Math" w:hAnsi="Cambria Math" w:cs="Times New Roman"/>
+                        <w:sz w:val="24"/>
+                        <w:szCs w:val="24"/>
+                      </w:rPr>
+                      <m:t>P</m:t>
+                    </m:r>
+                  </m:num>
+                  <m:den>
+                    <m:r>
+                      <w:rPr>
+                        <w:rFonts w:ascii="Cambria Math" w:hAnsi="Cambria Math" w:cs="Times New Roman"/>
+                        <w:sz w:val="24"/>
+                        <w:szCs w:val="24"/>
+                      </w:rPr>
+                      <m:t>4</m:t>
+                    </m:r>
+                    <m:sSup>
+                      <m:sSupPr>
+                        <m:ctrlPr>
+                          <w:rPr>
+                            <w:rFonts w:ascii="Cambria Math" w:hAnsi="Cambria Math" w:cs="Times New Roman"/>
+                            <w:i/>
+                            <w:sz w:val="24"/>
+                            <w:szCs w:val="24"/>
+                          </w:rPr>
+                        </m:ctrlPr>
+                      </m:sSupPr>
+                      <m:e>
+                        <m:r>
+                          <w:rPr>
+                            <w:rFonts w:ascii="Cambria Math" w:hAnsi="Cambria Math" w:cs="Times New Roman"/>
+                            <w:sz w:val="24"/>
+                            <w:szCs w:val="24"/>
+                            <w:lang w:val="en-US"/>
+                          </w:rPr>
+                          <m:t>w</m:t>
+                        </m:r>
+                      </m:e>
+                      <m:sup>
+                        <m:r>
+                          <w:rPr>
+                            <w:rFonts w:ascii="Cambria Math" w:hAnsi="Cambria Math" w:cs="Times New Roman"/>
+                            <w:sz w:val="24"/>
+                            <w:szCs w:val="24"/>
+                          </w:rPr>
+                          <m:t>2</m:t>
+                        </m:r>
+                      </m:sup>
+                    </m:sSup>
+                  </m:den>
+                </m:f>
+                <m:r>
+                  <w:rPr>
+                    <w:rFonts w:ascii="Cambria Math" w:hAnsi="Cambria Math" w:cs="Times New Roman"/>
+                    <w:sz w:val="24"/>
+                    <w:szCs w:val="24"/>
+                  </w:rPr>
+                  <m:t>=</m:t>
+                </m:r>
+                <m:f>
+                  <m:fPr>
+                    <m:ctrlPr>
+                      <w:rPr>
+                        <w:rFonts w:ascii="Cambria Math" w:hAnsi="Cambria Math" w:cs="Times New Roman"/>
+                        <w:i/>
+                        <w:sz w:val="24"/>
+                        <w:szCs w:val="24"/>
+                      </w:rPr>
+                    </m:ctrlPr>
+                  </m:fPr>
+                  <m:num>
+                    <m:d>
+                      <m:dPr>
+                        <m:ctrlPr>
+                          <w:rPr>
+                            <w:rFonts w:ascii="Cambria Math" w:eastAsiaTheme="minorEastAsia" w:hAnsi="Cambria Math" w:cs="Times New Roman"/>
+                            <w:i/>
+                            <w:sz w:val="24"/>
+                            <w:szCs w:val="24"/>
+                            <w:lang w:val="en-US"/>
+                          </w:rPr>
+                        </m:ctrlPr>
+                      </m:dPr>
+                      <m:e>
+                        <m:r>
+                          <w:rPr>
+                            <w:rFonts w:ascii="Cambria Math" w:eastAsiaTheme="minorEastAsia" w:hAnsi="Cambria Math" w:cs="Times New Roman"/>
+                            <w:sz w:val="24"/>
+                            <w:szCs w:val="24"/>
+                            <w:lang w:val="en-US"/>
+                          </w:rPr>
+                          <m:t>M+4m</m:t>
+                        </m:r>
+                      </m:e>
+                    </m:d>
+                    <m:d>
+                      <m:dPr>
+                        <m:ctrlPr>
+                          <w:rPr>
+                            <w:rFonts w:ascii="Cambria Math" w:hAnsi="Cambria Math" w:cs="Times New Roman"/>
+                            <w:i/>
+                            <w:sz w:val="24"/>
+                            <w:szCs w:val="24"/>
+                          </w:rPr>
+                        </m:ctrlPr>
+                      </m:dPr>
+                      <m:e>
+                        <m:sSub>
+                          <m:sSubPr>
+                            <m:ctrlPr>
+                              <w:rPr>
+                                <w:rFonts w:ascii="Cambria Math" w:eastAsiaTheme="minorEastAsia" w:hAnsi="Cambria Math" w:cs="Times New Roman"/>
+                                <w:i/>
+                                <w:sz w:val="24"/>
+                                <w:szCs w:val="24"/>
+                                <w:lang w:val="en-US"/>
+                              </w:rPr>
+                            </m:ctrlPr>
+                          </m:sSubPr>
+                          <m:e>
+                            <m:r>
+                              <w:rPr>
+                                <w:rFonts w:ascii="Cambria Math" w:eastAsiaTheme="minorEastAsia" w:hAnsi="Cambria Math" w:cs="Times New Roman"/>
+                                <w:sz w:val="24"/>
+                                <w:szCs w:val="24"/>
+                                <w:lang w:val="en-US"/>
+                              </w:rPr>
+                              <m:t>A</m:t>
+                            </m:r>
+                          </m:e>
+                          <m:sub>
+                            <m:r>
+                              <w:rPr>
+                                <w:rFonts w:ascii="Cambria Math" w:eastAsiaTheme="minorEastAsia" w:hAnsi="Cambria Math" w:cs="Times New Roman"/>
+                                <w:sz w:val="24"/>
+                                <w:szCs w:val="24"/>
+                                <w:lang w:val="en-US"/>
+                              </w:rPr>
+                              <m:t>z</m:t>
+                            </m:r>
+                          </m:sub>
+                        </m:sSub>
+                        <m:r>
+                          <w:rPr>
+                            <w:rFonts w:ascii="Cambria Math" w:hAnsi="Cambria Math" w:cs="Times New Roman"/>
+                            <w:sz w:val="24"/>
+                            <w:szCs w:val="24"/>
+                          </w:rPr>
+                          <m:t>+</m:t>
+                        </m:r>
+                        <m:r>
+                          <w:rPr>
+                            <w:rFonts w:ascii="Cambria Math" w:hAnsi="Cambria Math" w:cs="Times New Roman"/>
+                            <w:sz w:val="24"/>
+                            <w:szCs w:val="24"/>
+                            <w:lang w:val="en-US"/>
+                          </w:rPr>
+                          <m:t>g</m:t>
+                        </m:r>
+                      </m:e>
+                    </m:d>
+                  </m:num>
+                  <m:den>
+                    <m:r>
+                      <w:rPr>
+                        <w:rFonts w:ascii="Cambria Math" w:hAnsi="Cambria Math" w:cs="Times New Roman"/>
+                        <w:sz w:val="24"/>
+                        <w:szCs w:val="24"/>
+                      </w:rPr>
+                      <m:t>4</m:t>
+                    </m:r>
+                    <m:sSup>
+                      <m:sSupPr>
+                        <m:ctrlPr>
+                          <w:rPr>
+                            <w:rFonts w:ascii="Cambria Math" w:hAnsi="Cambria Math" w:cs="Times New Roman"/>
+                            <w:i/>
+                            <w:sz w:val="24"/>
+                            <w:szCs w:val="24"/>
+                          </w:rPr>
+                        </m:ctrlPr>
+                      </m:sSupPr>
+                      <m:e>
+                        <m:r>
+                          <w:rPr>
+                            <w:rFonts w:ascii="Cambria Math" w:hAnsi="Cambria Math" w:cs="Times New Roman"/>
+                            <w:sz w:val="24"/>
+                            <w:szCs w:val="24"/>
+                            <w:lang w:val="en-US"/>
+                          </w:rPr>
+                          <m:t>w</m:t>
+                        </m:r>
+                      </m:e>
+                      <m:sup>
+                        <m:r>
+                          <w:rPr>
+                            <w:rFonts w:ascii="Cambria Math" w:hAnsi="Cambria Math" w:cs="Times New Roman"/>
+                            <w:sz w:val="24"/>
+                            <w:szCs w:val="24"/>
+                          </w:rPr>
+                          <m:t>2</m:t>
+                        </m:r>
+                      </m:sup>
+                    </m:sSup>
+                  </m:den>
+                </m:f>
+              </m:oMath>
+            </m:oMathPara>
+          </w:p>
+        </w:tc>
+        <w:tc>
+          <w:tcPr>
+            <w:tcW w:w="986" w:type="dxa"/>
+            <w:vAlign w:val="center"/>
+          </w:tcPr>
+          <w:p>
+            <w:pPr>
+              <w:jc w:val="center"/>
+              <w:rPr>
+                <w:rFonts w:ascii="Times New Roman" w:hAnsi="Times New Roman" w:cs="Times New Roman"/>
+                <w:sz w:val="24"/>
+                <w:szCs w:val="24"/>
+              </w:rPr>
+            </w:pPr>
+            <w:r>
+              <w:rPr>
+                <w:rFonts w:ascii="Times New Roman" w:hAnsi="Times New Roman" w:cs="Times New Roman"/>
+                <w:sz w:val="24"/>
+                <w:szCs w:val="24"/>
+              </w:rPr>
+              <w:t>(</w:t>
+            </w:r>
+            <w:r>
+              <w:rPr>
+                <w:rFonts w:ascii="Times New Roman" w:hAnsi="Times New Roman" w:cs="Times New Roman"/>
+                <w:sz w:val="24"/>
+                <w:szCs w:val="24"/>
+                <w:lang w:val="en-US"/>
+              </w:rPr>
+              <w:t>1</w:t>
+            </w:r>
+            <w:r>
+              <w:rPr>
+                <w:rFonts w:ascii="Times New Roman" w:hAnsi="Times New Roman" w:cs="Times New Roman"/>
+                <w:sz w:val="24"/>
+                <w:szCs w:val="24"/>
+              </w:rPr>
+              <w:t>8</w:t>
+            </w:r>
+            <w:r>
+              <w:rPr>
+                <w:rFonts w:ascii="Times New Roman" w:hAnsi="Times New Roman" w:cs="Times New Roman"/>
+                <w:sz w:val="24"/>
+                <w:szCs w:val="24"/>
+              </w:rPr>
+              <w:t>)</w:t>
+            </w:r>
+          </w:p>
+        </w:tc>
+      </w:tr>
+    </w:tbl>
+    <w:p>
+      <w:pPr>
+        <w:jc w:val="center"/>
+        <w:rPr>
+          <w:rFonts w:ascii="Times New Roman" w:eastAsiaTheme="minorEastAsia" w:hAnsi="Times New Roman" w:cs="Times New Roman"/>
+          <w:sz w:val="24"/>
+          <w:szCs w:val="24"/>
+        </w:rPr>
       </w:pPr>
       <w:r>
         <w:rPr>
           <w:noProof/>
         </w:rPr>
         <w:drawing>
-          <wp:inline distT="0" distB="0" distL="0" distR="0" wp14:anchorId="2C2AA889" wp14:editId="6735A487">
+          <wp:inline distT="0" distB="0" distL="0" distR="0" wp14:anchorId="1601592E" wp14:editId="4CC6EFCF">
             <wp:extent cx="3098862" cy="2070202"/>
             <wp:effectExtent l="0" t="0" r="6350" b="6350"/>
             <wp:docPr id="6" name="Рисунок 6"/>
@@ -14112,6 +14574,14 @@
           <w:szCs w:val="24"/>
         </w:rPr>
         <w:t>Рис.31. Схема экспериментальной установки.</w:t>
+      </w:r>
+      <w:r>
+        <w:rPr>
+          <w:rFonts w:ascii="Times New Roman" w:eastAsiaTheme="minorEastAsia" w:hAnsi="Times New Roman" w:cs="Times New Roman"/>
+          <w:sz w:val="24"/>
+          <w:szCs w:val="24"/>
+        </w:rPr>
+        <w:t xml:space="preserve"> Черный параллелепипед – безмен, прикрепленный к столу.</w:t>
       </w:r>
     </w:p>
     <w:p>
@@ -14328,6 +14798,513 @@
         </w:rPr>
         <w:t xml:space="preserve">Н. </w:t>
       </w:r>
+      <w:r>
+        <w:rPr>
+          <w:rFonts w:ascii="Times New Roman" w:eastAsiaTheme="minorEastAsia" w:hAnsi="Times New Roman" w:cs="Times New Roman"/>
+          <w:sz w:val="24"/>
+          <w:szCs w:val="24"/>
+        </w:rPr>
+        <w:t xml:space="preserve">Скорость оборотов двигателя </w:t>
+      </w:r>
+      <w:r>
+        <w:rPr>
+          <w:rFonts w:ascii="Times New Roman" w:eastAsiaTheme="minorEastAsia" w:hAnsi="Times New Roman" w:cs="Times New Roman"/>
+          <w:sz w:val="24"/>
+          <w:szCs w:val="24"/>
+        </w:rPr>
+        <w:t xml:space="preserve">равна </w:t>
+      </w:r>
+      <m:oMath>
+        <m:r>
+          <w:rPr>
+            <w:rFonts w:ascii="Cambria Math" w:eastAsiaTheme="minorEastAsia" w:hAnsi="Cambria Math" w:cs="Times New Roman"/>
+            <w:sz w:val="24"/>
+            <w:szCs w:val="24"/>
+          </w:rPr>
+          <m:t>4</m:t>
+        </m:r>
+        <m:r>
+          <w:rPr>
+            <w:rFonts w:ascii="Cambria Math" w:eastAsiaTheme="minorEastAsia" w:hAnsi="Cambria Math" w:cs="Times New Roman"/>
+            <w:sz w:val="24"/>
+            <w:szCs w:val="24"/>
+          </w:rPr>
+          <m:t>.</m:t>
+        </m:r>
+        <m:r>
+          <w:rPr>
+            <w:rFonts w:ascii="Cambria Math" w:eastAsiaTheme="minorEastAsia" w:hAnsi="Cambria Math" w:cs="Times New Roman"/>
+            <w:sz w:val="24"/>
+            <w:szCs w:val="24"/>
+          </w:rPr>
+          <m:t xml:space="preserve">2×12000=50400 </m:t>
+        </m:r>
+        <m:f>
+          <m:fPr>
+            <m:type m:val="skw"/>
+            <m:ctrlPr>
+              <w:rPr>
+                <w:rFonts w:ascii="Cambria Math" w:eastAsiaTheme="minorEastAsia" w:hAnsi="Cambria Math" w:cs="Times New Roman"/>
+                <w:i/>
+                <w:sz w:val="24"/>
+                <w:szCs w:val="24"/>
+              </w:rPr>
+            </m:ctrlPr>
+          </m:fPr>
+          <m:num>
+            <m:r>
+              <w:rPr>
+                <w:rFonts w:ascii="Cambria Math" w:eastAsiaTheme="minorEastAsia" w:hAnsi="Cambria Math" w:cs="Times New Roman"/>
+                <w:sz w:val="24"/>
+                <w:szCs w:val="24"/>
+              </w:rPr>
+              <m:t>об</m:t>
+            </m:r>
+          </m:num>
+          <m:den>
+            <m:r>
+              <w:rPr>
+                <w:rFonts w:ascii="Cambria Math" w:eastAsiaTheme="minorEastAsia" w:hAnsi="Cambria Math" w:cs="Times New Roman"/>
+                <w:sz w:val="24"/>
+                <w:szCs w:val="24"/>
+              </w:rPr>
+              <m:t>мин</m:t>
+            </m:r>
+          </m:den>
+        </m:f>
+        <m:r>
+          <w:rPr>
+            <w:rFonts w:ascii="Cambria Math" w:eastAsiaTheme="minorEastAsia" w:hAnsi="Cambria Math" w:cs="Times New Roman"/>
+            <w:sz w:val="24"/>
+            <w:szCs w:val="24"/>
+          </w:rPr>
+          <m:t>=</m:t>
+        </m:r>
+        <m:r>
+          <w:rPr>
+            <w:rFonts w:ascii="Cambria Math" w:eastAsiaTheme="minorEastAsia" w:hAnsi="Cambria Math" w:cs="Times New Roman"/>
+            <w:sz w:val="24"/>
+            <w:szCs w:val="24"/>
+          </w:rPr>
+          <m:t>840</m:t>
+        </m:r>
+        <m:f>
+          <m:fPr>
+            <m:type m:val="skw"/>
+            <m:ctrlPr>
+              <w:rPr>
+                <w:rFonts w:ascii="Cambria Math" w:eastAsiaTheme="minorEastAsia" w:hAnsi="Cambria Math" w:cs="Times New Roman"/>
+                <w:i/>
+                <w:sz w:val="24"/>
+                <w:szCs w:val="24"/>
+              </w:rPr>
+            </m:ctrlPr>
+          </m:fPr>
+          <m:num>
+            <m:r>
+              <w:rPr>
+                <w:rFonts w:ascii="Cambria Math" w:eastAsiaTheme="minorEastAsia" w:hAnsi="Cambria Math" w:cs="Times New Roman"/>
+                <w:sz w:val="24"/>
+                <w:szCs w:val="24"/>
+              </w:rPr>
+              <m:t>об</m:t>
+            </m:r>
+          </m:num>
+          <m:den>
+            <m:r>
+              <w:rPr>
+                <w:rFonts w:ascii="Cambria Math" w:eastAsiaTheme="minorEastAsia" w:hAnsi="Cambria Math" w:cs="Times New Roman"/>
+                <w:sz w:val="24"/>
+                <w:szCs w:val="24"/>
+              </w:rPr>
+              <m:t>с</m:t>
+            </m:r>
+          </m:den>
+        </m:f>
+        <m:r>
+          <w:rPr>
+            <w:rFonts w:ascii="Cambria Math" w:eastAsiaTheme="minorEastAsia" w:hAnsi="Cambria Math" w:cs="Times New Roman"/>
+            <w:sz w:val="24"/>
+            <w:szCs w:val="24"/>
+          </w:rPr>
+          <m:t xml:space="preserve">=5275 </m:t>
+        </m:r>
+        <m:f>
+          <m:fPr>
+            <m:type m:val="skw"/>
+            <m:ctrlPr>
+              <w:rPr>
+                <w:rFonts w:ascii="Cambria Math" w:eastAsiaTheme="minorEastAsia" w:hAnsi="Cambria Math" w:cs="Times New Roman"/>
+                <w:i/>
+                <w:sz w:val="24"/>
+                <w:szCs w:val="24"/>
+              </w:rPr>
+            </m:ctrlPr>
+          </m:fPr>
+          <m:num>
+            <m:r>
+              <w:rPr>
+                <w:rFonts w:ascii="Cambria Math" w:eastAsiaTheme="minorEastAsia" w:hAnsi="Cambria Math" w:cs="Times New Roman"/>
+                <w:sz w:val="24"/>
+                <w:szCs w:val="24"/>
+              </w:rPr>
+              <m:t>рад</m:t>
+            </m:r>
+          </m:num>
+          <m:den>
+            <m:r>
+              <w:rPr>
+                <w:rFonts w:ascii="Cambria Math" w:eastAsiaTheme="minorEastAsia" w:hAnsi="Cambria Math" w:cs="Times New Roman"/>
+                <w:sz w:val="24"/>
+                <w:szCs w:val="24"/>
+              </w:rPr>
+              <m:t>с</m:t>
+            </m:r>
+          </m:den>
+        </m:f>
+      </m:oMath>
+      <w:r>
+        <w:rPr>
+          <w:rFonts w:ascii="Times New Roman" w:eastAsiaTheme="minorEastAsia" w:hAnsi="Times New Roman" w:cs="Times New Roman"/>
+          <w:sz w:val="24"/>
+          <w:szCs w:val="24"/>
+        </w:rPr>
+        <w:t xml:space="preserve"> На винте имеем скорость вращения </w:t>
+      </w:r>
+      <m:oMath>
+        <m:f>
+          <m:fPr>
+            <m:ctrlPr>
+              <w:rPr>
+                <w:rFonts w:ascii="Cambria Math" w:eastAsiaTheme="minorEastAsia" w:hAnsi="Cambria Math" w:cs="Times New Roman"/>
+                <w:i/>
+                <w:sz w:val="24"/>
+                <w:szCs w:val="24"/>
+              </w:rPr>
+            </m:ctrlPr>
+          </m:fPr>
+          <m:num>
+            <m:r>
+              <w:rPr>
+                <w:rFonts w:ascii="Cambria Math" w:eastAsiaTheme="minorEastAsia" w:hAnsi="Cambria Math" w:cs="Times New Roman"/>
+                <w:sz w:val="24"/>
+                <w:szCs w:val="24"/>
+              </w:rPr>
+              <m:t>5275</m:t>
+            </m:r>
+          </m:num>
+          <m:den>
+            <m:r>
+              <w:rPr>
+                <w:rFonts w:ascii="Cambria Math" w:eastAsiaTheme="minorEastAsia" w:hAnsi="Cambria Math" w:cs="Times New Roman"/>
+                <w:sz w:val="24"/>
+                <w:szCs w:val="24"/>
+              </w:rPr>
+              <m:t>6</m:t>
+            </m:r>
+          </m:den>
+        </m:f>
+        <m:f>
+          <m:fPr>
+            <m:type m:val="skw"/>
+            <m:ctrlPr>
+              <w:rPr>
+                <w:rFonts w:ascii="Cambria Math" w:eastAsiaTheme="minorEastAsia" w:hAnsi="Cambria Math" w:cs="Times New Roman"/>
+                <w:i/>
+                <w:sz w:val="24"/>
+                <w:szCs w:val="24"/>
+              </w:rPr>
+            </m:ctrlPr>
+          </m:fPr>
+          <m:num>
+            <m:r>
+              <w:rPr>
+                <w:rFonts w:ascii="Cambria Math" w:eastAsiaTheme="minorEastAsia" w:hAnsi="Cambria Math" w:cs="Times New Roman"/>
+                <w:sz w:val="24"/>
+                <w:szCs w:val="24"/>
+              </w:rPr>
+              <m:t>рад</m:t>
+            </m:r>
+          </m:num>
+          <m:den>
+            <m:r>
+              <w:rPr>
+                <w:rFonts w:ascii="Cambria Math" w:eastAsiaTheme="minorEastAsia" w:hAnsi="Cambria Math" w:cs="Times New Roman"/>
+                <w:sz w:val="24"/>
+                <w:szCs w:val="24"/>
+              </w:rPr>
+              <m:t>с</m:t>
+            </m:r>
+          </m:den>
+        </m:f>
+        <m:r>
+          <w:rPr>
+            <w:rFonts w:ascii="Cambria Math" w:eastAsiaTheme="minorEastAsia" w:hAnsi="Cambria Math" w:cs="Times New Roman"/>
+            <w:sz w:val="24"/>
+            <w:szCs w:val="24"/>
+          </w:rPr>
+          <m:t>=880</m:t>
+        </m:r>
+        <m:f>
+          <m:fPr>
+            <m:type m:val="skw"/>
+            <m:ctrlPr>
+              <w:rPr>
+                <w:rFonts w:ascii="Cambria Math" w:eastAsiaTheme="minorEastAsia" w:hAnsi="Cambria Math" w:cs="Times New Roman"/>
+                <w:i/>
+                <w:sz w:val="24"/>
+                <w:szCs w:val="24"/>
+              </w:rPr>
+            </m:ctrlPr>
+          </m:fPr>
+          <m:num>
+            <m:r>
+              <w:rPr>
+                <w:rFonts w:ascii="Cambria Math" w:eastAsiaTheme="minorEastAsia" w:hAnsi="Cambria Math" w:cs="Times New Roman"/>
+                <w:sz w:val="24"/>
+                <w:szCs w:val="24"/>
+              </w:rPr>
+              <m:t>рад</m:t>
+            </m:r>
+          </m:num>
+          <m:den>
+            <m:r>
+              <w:rPr>
+                <w:rFonts w:ascii="Cambria Math" w:eastAsiaTheme="minorEastAsia" w:hAnsi="Cambria Math" w:cs="Times New Roman"/>
+                <w:sz w:val="24"/>
+                <w:szCs w:val="24"/>
+              </w:rPr>
+              <m:t>с</m:t>
+            </m:r>
+          </m:den>
+        </m:f>
+      </m:oMath>
+      <w:r>
+        <w:rPr>
+          <w:rFonts w:ascii="Times New Roman" w:eastAsiaTheme="minorEastAsia" w:hAnsi="Times New Roman" w:cs="Times New Roman"/>
+          <w:sz w:val="24"/>
+          <w:szCs w:val="24"/>
+        </w:rPr>
+        <w:t>.</w:t>
+      </w:r>
+    </w:p>
+    <w:p>
+      <w:pPr>
+        <w:rPr>
+          <w:rFonts w:ascii="Times New Roman" w:eastAsiaTheme="minorEastAsia" w:hAnsi="Times New Roman" w:cs="Times New Roman"/>
+          <w:sz w:val="24"/>
+          <w:szCs w:val="24"/>
+        </w:rPr>
+      </w:pPr>
+      <m:oMathPara>
+        <m:oMath>
+          <m:sSub>
+            <m:sSubPr>
+              <m:ctrlPr>
+                <w:rPr>
+                  <w:rFonts w:ascii="Cambria Math" w:hAnsi="Cambria Math" w:cs="Times New Roman"/>
+                  <w:i/>
+                  <w:sz w:val="24"/>
+                  <w:szCs w:val="24"/>
+                </w:rPr>
+              </m:ctrlPr>
+            </m:sSubPr>
+            <m:e>
+              <m:r>
+                <w:rPr>
+                  <w:rFonts w:ascii="Cambria Math" w:hAnsi="Cambria Math" w:cs="Times New Roman"/>
+                  <w:sz w:val="24"/>
+                  <w:szCs w:val="24"/>
+                </w:rPr>
+                <m:t>c</m:t>
+              </m:r>
+            </m:e>
+            <m:sub>
+              <m:r>
+                <w:rPr>
+                  <w:rFonts w:ascii="Cambria Math" w:hAnsi="Cambria Math" w:cs="Times New Roman"/>
+                  <w:sz w:val="24"/>
+                  <w:szCs w:val="24"/>
+                </w:rPr>
+                <m:t>p</m:t>
+              </m:r>
+            </m:sub>
+          </m:sSub>
+          <m:r>
+            <w:rPr>
+              <w:rFonts w:ascii="Cambria Math" w:hAnsi="Cambria Math" w:cs="Times New Roman"/>
+              <w:sz w:val="24"/>
+              <w:szCs w:val="24"/>
+            </w:rPr>
+            <m:t>=</m:t>
+          </m:r>
+          <m:f>
+            <m:fPr>
+              <m:ctrlPr>
+                <w:rPr>
+                  <w:rFonts w:ascii="Cambria Math" w:hAnsi="Cambria Math" w:cs="Times New Roman"/>
+                  <w:i/>
+                  <w:sz w:val="24"/>
+                  <w:szCs w:val="24"/>
+                </w:rPr>
+              </m:ctrlPr>
+            </m:fPr>
+            <m:num>
+              <m:r>
+                <w:rPr>
+                  <w:rFonts w:ascii="Cambria Math" w:eastAsiaTheme="minorEastAsia" w:hAnsi="Cambria Math" w:cs="Times New Roman"/>
+                  <w:sz w:val="24"/>
+                  <w:szCs w:val="24"/>
+                  <w:lang w:val="en-US"/>
+                </w:rPr>
+                <m:t>1.3</m:t>
+              </m:r>
+            </m:num>
+            <m:den>
+              <m:r>
+                <w:rPr>
+                  <w:rFonts w:ascii="Cambria Math" w:hAnsi="Cambria Math" w:cs="Times New Roman"/>
+                  <w:sz w:val="24"/>
+                  <w:szCs w:val="24"/>
+                </w:rPr>
+                <m:t>4</m:t>
+              </m:r>
+              <m:sSup>
+                <m:sSupPr>
+                  <m:ctrlPr>
+                    <w:rPr>
+                      <w:rFonts w:ascii="Cambria Math" w:hAnsi="Cambria Math" w:cs="Times New Roman"/>
+                      <w:i/>
+                      <w:sz w:val="24"/>
+                      <w:szCs w:val="24"/>
+                    </w:rPr>
+                  </m:ctrlPr>
+                </m:sSupPr>
+                <m:e>
+                  <m:r>
+                    <w:rPr>
+                      <w:rFonts w:ascii="Cambria Math" w:hAnsi="Cambria Math" w:cs="Times New Roman"/>
+                      <w:sz w:val="24"/>
+                      <w:szCs w:val="24"/>
+                      <w:lang w:val="en-US"/>
+                    </w:rPr>
+                    <m:t>×880</m:t>
+                  </m:r>
+                </m:e>
+                <m:sup>
+                  <m:r>
+                    <w:rPr>
+                      <w:rFonts w:ascii="Cambria Math" w:hAnsi="Cambria Math" w:cs="Times New Roman"/>
+                      <w:sz w:val="24"/>
+                      <w:szCs w:val="24"/>
+                    </w:rPr>
+                    <m:t>2</m:t>
+                  </m:r>
+                </m:sup>
+              </m:sSup>
+            </m:den>
+          </m:f>
+          <m:r>
+            <w:rPr>
+              <w:rFonts w:ascii="Cambria Math" w:hAnsi="Cambria Math" w:cs="Times New Roman"/>
+              <w:sz w:val="24"/>
+              <w:szCs w:val="24"/>
+            </w:rPr>
+            <m:t xml:space="preserve">=0.000000419 </m:t>
+          </m:r>
+          <m:f>
+            <m:fPr>
+              <m:type m:val="skw"/>
+              <m:ctrlPr>
+                <w:rPr>
+                  <w:rFonts w:ascii="Cambria Math" w:eastAsiaTheme="minorEastAsia" w:hAnsi="Cambria Math" w:cs="Times New Roman"/>
+                  <w:i/>
+                  <w:sz w:val="24"/>
+                  <w:szCs w:val="24"/>
+                </w:rPr>
+              </m:ctrlPr>
+            </m:fPr>
+            <m:num>
+              <m:r>
+                <w:rPr>
+                  <w:rFonts w:ascii="Cambria Math" w:eastAsiaTheme="minorEastAsia" w:hAnsi="Cambria Math" w:cs="Times New Roman"/>
+                  <w:sz w:val="24"/>
+                  <w:szCs w:val="24"/>
+                </w:rPr>
+                <m:t>Н×</m:t>
+              </m:r>
+              <m:sSup>
+                <m:sSupPr>
+                  <m:ctrlPr>
+                    <w:rPr>
+                      <w:rFonts w:ascii="Cambria Math" w:eastAsiaTheme="minorEastAsia" w:hAnsi="Cambria Math" w:cs="Times New Roman"/>
+                      <w:i/>
+                      <w:sz w:val="24"/>
+                      <w:szCs w:val="24"/>
+                    </w:rPr>
+                  </m:ctrlPr>
+                </m:sSupPr>
+                <m:e>
+                  <m:r>
+                    <w:rPr>
+                      <w:rFonts w:ascii="Cambria Math" w:eastAsiaTheme="minorEastAsia" w:hAnsi="Cambria Math" w:cs="Times New Roman"/>
+                      <w:sz w:val="24"/>
+                      <w:szCs w:val="24"/>
+                    </w:rPr>
+                    <m:t>с</m:t>
+                  </m:r>
+                </m:e>
+                <m:sup>
+                  <m:r>
+                    <w:rPr>
+                      <w:rFonts w:ascii="Cambria Math" w:eastAsiaTheme="minorEastAsia" w:hAnsi="Cambria Math" w:cs="Times New Roman"/>
+                      <w:sz w:val="24"/>
+                      <w:szCs w:val="24"/>
+                    </w:rPr>
+                    <m:t>2</m:t>
+                  </m:r>
+                </m:sup>
+              </m:sSup>
+            </m:num>
+            <m:den>
+              <m:sSup>
+                <m:sSupPr>
+                  <m:ctrlPr>
+                    <w:rPr>
+                      <w:rFonts w:ascii="Cambria Math" w:eastAsiaTheme="minorEastAsia" w:hAnsi="Cambria Math" w:cs="Times New Roman"/>
+                      <w:i/>
+                      <w:sz w:val="24"/>
+                      <w:szCs w:val="24"/>
+                    </w:rPr>
+                  </m:ctrlPr>
+                </m:sSupPr>
+                <m:e>
+                  <m:r>
+                    <w:rPr>
+                      <w:rFonts w:ascii="Cambria Math" w:eastAsiaTheme="minorEastAsia" w:hAnsi="Cambria Math" w:cs="Times New Roman"/>
+                      <w:sz w:val="24"/>
+                      <w:szCs w:val="24"/>
+                    </w:rPr>
+                    <m:t>рад</m:t>
+                  </m:r>
+                </m:e>
+                <m:sup>
+                  <m:r>
+                    <w:rPr>
+                      <w:rFonts w:ascii="Cambria Math" w:eastAsiaTheme="minorEastAsia" w:hAnsi="Cambria Math" w:cs="Times New Roman"/>
+                      <w:sz w:val="24"/>
+                      <w:szCs w:val="24"/>
+                    </w:rPr>
+                    <m:t>2</m:t>
+                  </m:r>
+                </m:sup>
+              </m:sSup>
+            </m:den>
+          </m:f>
+        </m:oMath>
+      </m:oMathPara>
+      <w:bookmarkStart w:id="0" w:name="_GoBack"/>
+      <w:bookmarkEnd w:id="0"/>
     </w:p>
     <w:p>
       <w:pPr>
@@ -14373,6 +15350,7 @@
           <w:sz w:val="28"/>
           <w:szCs w:val="28"/>
         </w:rPr>
+        <w:lastRenderedPageBreak/>
         <w:tab/>
       </w:r>
       <w:r>

</xml_diff>

<commit_message>
add some things in chapter
</commit_message>
<xml_diff>
--- a/Diploma.docx
+++ b/Diploma.docx
@@ -529,7 +529,7 @@
                 <w:noProof/>
                 <w:webHidden/>
               </w:rPr>
-              <w:t>7</w:t>
+              <w:t>8</w:t>
             </w:r>
             <w:r>
               <w:rPr>
@@ -608,7 +608,7 @@
                 <w:noProof/>
                 <w:webHidden/>
               </w:rPr>
-              <w:t>9</w:t>
+              <w:t>10</w:t>
             </w:r>
             <w:r>
               <w:rPr>
@@ -712,7 +712,7 @@
                 <w:noProof/>
                 <w:webHidden/>
               </w:rPr>
-              <w:t>13</w:t>
+              <w:t>14</w:t>
             </w:r>
             <w:r>
               <w:rPr>
@@ -782,7 +782,7 @@
                 <w:noProof/>
                 <w:webHidden/>
               </w:rPr>
-              <w:t>13</w:t>
+              <w:t>14</w:t>
             </w:r>
             <w:r>
               <w:rPr>
@@ -852,7 +852,7 @@
                 <w:noProof/>
                 <w:webHidden/>
               </w:rPr>
-              <w:t>13</w:t>
+              <w:t>14</w:t>
             </w:r>
             <w:r>
               <w:rPr>
@@ -922,7 +922,7 @@
                 <w:noProof/>
                 <w:webHidden/>
               </w:rPr>
-              <w:t>16</w:t>
+              <w:t>17</w:t>
             </w:r>
             <w:r>
               <w:rPr>
@@ -992,7 +992,7 @@
                 <w:noProof/>
                 <w:webHidden/>
               </w:rPr>
-              <w:t>17</w:t>
+              <w:t>18</w:t>
             </w:r>
             <w:r>
               <w:rPr>
@@ -1062,7 +1062,7 @@
                 <w:noProof/>
                 <w:webHidden/>
               </w:rPr>
-              <w:t>18</w:t>
+              <w:t>19</w:t>
             </w:r>
             <w:r>
               <w:rPr>
@@ -1132,7 +1132,7 @@
                 <w:noProof/>
                 <w:webHidden/>
               </w:rPr>
-              <w:t>19</w:t>
+              <w:t>20</w:t>
             </w:r>
             <w:r>
               <w:rPr>
@@ -1202,7 +1202,7 @@
                 <w:noProof/>
                 <w:webHidden/>
               </w:rPr>
-              <w:t>20</w:t>
+              <w:t>21</w:t>
             </w:r>
             <w:r>
               <w:rPr>
@@ -1272,7 +1272,7 @@
                 <w:noProof/>
                 <w:webHidden/>
               </w:rPr>
-              <w:t>26</w:t>
+              <w:t>27</w:t>
             </w:r>
             <w:r>
               <w:rPr>
@@ -16641,7 +16641,7 @@
           <w:sz w:val="24"/>
           <w:szCs w:val="24"/>
         </w:rPr>
-        <w:t>0</w:t>
+        <w:t>2</w:t>
       </w:r>
       <w:r>
         <w:rPr>
@@ -17009,6 +17009,14 @@
           </m:den>
         </m:f>
       </m:oMath>
+      <w:r>
+        <w:rPr>
+          <w:rFonts w:ascii="Times New Roman" w:eastAsiaTheme="minorEastAsia" w:hAnsi="Times New Roman" w:cs="Times New Roman"/>
+          <w:sz w:val="28"/>
+          <w:szCs w:val="28"/>
+        </w:rPr>
+        <w:t>.</w:t>
+      </w:r>
       <w:r>
         <w:rPr>
           <w:rFonts w:ascii="Times New Roman" w:eastAsiaTheme="minorEastAsia" w:hAnsi="Times New Roman" w:cs="Times New Roman"/>
@@ -17439,15 +17447,267 @@
         <w:spacing w:line="360" w:lineRule="auto"/>
         <w:rPr>
           <w:rFonts w:ascii="Times New Roman" w:hAnsi="Times New Roman" w:cs="Times New Roman"/>
+          <w:sz w:val="28"/>
+          <w:szCs w:val="28"/>
           <w:lang w:eastAsia="ru-RU"/>
         </w:rPr>
       </w:pPr>
       <w:r>
         <w:rPr>
           <w:rFonts w:ascii="Times New Roman" w:hAnsi="Times New Roman" w:cs="Times New Roman"/>
-          <w:lang w:eastAsia="ru-RU"/>
-        </w:rPr>
-        <w:t>П</w:t>
+          <w:sz w:val="28"/>
+          <w:szCs w:val="28"/>
+          <w:lang w:eastAsia="ru-RU"/>
+        </w:rPr>
+        <w:t>Регулятор</w:t>
+      </w:r>
+    </w:p>
+    <w:p>
+      <w:pPr>
+        <w:pStyle w:val="a8"/>
+        <w:spacing w:line="360" w:lineRule="auto"/>
+        <w:ind w:left="1428"/>
+        <w:rPr>
+          <w:rFonts w:ascii="Times New Roman" w:hAnsi="Times New Roman" w:cs="Times New Roman"/>
+          <w:sz w:val="28"/>
+          <w:szCs w:val="28"/>
+          <w:lang w:eastAsia="ru-RU"/>
+        </w:rPr>
+      </w:pPr>
+      <w:r>
+        <w:rPr>
+          <w:rFonts w:ascii="Times New Roman" w:hAnsi="Times New Roman" w:cs="Times New Roman"/>
+          <w:sz w:val="28"/>
+          <w:szCs w:val="28"/>
+          <w:lang w:eastAsia="ru-RU"/>
+        </w:rPr>
+        <w:t>Во многих публикациях рассказывается об использовании 3 ПИД регуляторов</w:t>
+      </w:r>
+      <w:r>
+        <w:rPr>
+          <w:rFonts w:ascii="Times New Roman" w:hAnsi="Times New Roman" w:cs="Times New Roman"/>
+          <w:sz w:val="28"/>
+          <w:szCs w:val="28"/>
+          <w:lang w:eastAsia="ru-RU"/>
+        </w:rPr>
+        <w:t xml:space="preserve"> для коррекции напряжений моторов.</w:t>
+      </w:r>
+    </w:p>
+    <w:p>
+      <w:pPr>
+        <w:pStyle w:val="a8"/>
+        <w:numPr>
+          <w:ilvl w:val="1"/>
+          <w:numId w:val="12"/>
+        </w:numPr>
+        <w:spacing w:line="360" w:lineRule="auto"/>
+        <w:rPr>
+          <w:rFonts w:ascii="Times New Roman" w:hAnsi="Times New Roman" w:cs="Times New Roman"/>
+          <w:sz w:val="28"/>
+          <w:szCs w:val="28"/>
+          <w:lang w:eastAsia="ru-RU"/>
+        </w:rPr>
+      </w:pPr>
+      <w:r>
+        <w:rPr>
+          <w:rFonts w:ascii="Times New Roman" w:hAnsi="Times New Roman" w:cs="Times New Roman"/>
+          <w:sz w:val="28"/>
+          <w:szCs w:val="28"/>
+          <w:lang w:eastAsia="ru-RU"/>
+        </w:rPr>
+        <w:t>Распределение выхода регуляторов и газа на моторы</w:t>
+      </w:r>
+    </w:p>
+    <w:p>
+      <w:pPr>
+        <w:pStyle w:val="a8"/>
+        <w:spacing w:line="360" w:lineRule="auto"/>
+        <w:ind w:left="1428"/>
+        <w:rPr>
+          <w:rFonts w:ascii="Times New Roman" w:hAnsi="Times New Roman" w:cs="Times New Roman"/>
+          <w:sz w:val="28"/>
+          <w:szCs w:val="28"/>
+          <w:lang w:eastAsia="ru-RU"/>
+        </w:rPr>
+      </w:pPr>
+      <w:r>
+        <w:rPr>
+          <w:rFonts w:ascii="Times New Roman" w:hAnsi="Times New Roman" w:cs="Times New Roman"/>
+          <w:sz w:val="28"/>
+          <w:szCs w:val="28"/>
+          <w:lang w:eastAsia="ru-RU"/>
+        </w:rPr>
+        <w:t>Распределение выхода регуляторов и газа на моторы зависит от компоновки</w:t>
+      </w:r>
+    </w:p>
+    <w:p>
+      <w:pPr>
+        <w:pStyle w:val="a8"/>
+        <w:spacing w:line="360" w:lineRule="auto"/>
+        <w:ind w:left="1428"/>
+        <w:rPr>
+          <w:rFonts w:ascii="Times New Roman" w:hAnsi="Times New Roman" w:cs="Times New Roman"/>
+          <w:sz w:val="28"/>
+          <w:szCs w:val="28"/>
+          <w:lang w:eastAsia="ru-RU"/>
+        </w:rPr>
+      </w:pPr>
+      <w:r>
+        <w:rPr>
+          <w:rFonts w:ascii="Times New Roman" w:hAnsi="Times New Roman" w:cs="Times New Roman"/>
+          <w:noProof/>
+          <w:sz w:val="28"/>
+          <w:szCs w:val="28"/>
+          <w:lang w:eastAsia="ru-RU"/>
+        </w:rPr>
+        <w:drawing>
+          <wp:inline distT="0" distB="0" distL="0" distR="0" wp14:anchorId="3AF0D677" wp14:editId="58639387">
+            <wp:extent cx="4274728" cy="2000250"/>
+            <wp:effectExtent l="0" t="0" r="0" b="0"/>
+            <wp:docPr id="62" name="Рисунок 62"/>
+            <wp:cNvGraphicFramePr>
+              <a:graphicFrameLocks xmlns:a="http://schemas.openxmlformats.org/drawingml/2006/main" noChangeAspect="1"/>
+            </wp:cNvGraphicFramePr>
+            <a:graphic xmlns:a="http://schemas.openxmlformats.org/drawingml/2006/main">
+              <a:graphicData uri="http://schemas.openxmlformats.org/drawingml/2006/picture">
+                <pic:pic xmlns:pic="http://schemas.openxmlformats.org/drawingml/2006/picture">
+                  <pic:nvPicPr>
+                    <pic:cNvPr id="0" name="Picture 3"/>
+                    <pic:cNvPicPr>
+                      <a:picLocks noChangeAspect="1" noChangeArrowheads="1"/>
+                    </pic:cNvPicPr>
+                  </pic:nvPicPr>
+                  <pic:blipFill rotWithShape="1">
+                    <a:blip r:embed="rId37" cstate="print">
+                      <a:extLst>
+                        <a:ext uri="{28A0092B-C50C-407E-A947-70E740481C1C}">
+                          <a14:useLocalDpi xmlns:a14="http://schemas.microsoft.com/office/drawing/2010/main" val="0"/>
+                        </a:ext>
+                      </a:extLst>
+                    </a:blip>
+                    <a:srcRect l="18780" t="4693" r="38684" b="50542"/>
+                    <a:stretch/>
+                  </pic:blipFill>
+                  <pic:spPr bwMode="auto">
+                    <a:xfrm>
+                      <a:off x="0" y="0"/>
+                      <a:ext cx="4280243" cy="2002830"/>
+                    </a:xfrm>
+                    <a:prstGeom prst="rect">
+                      <a:avLst/>
+                    </a:prstGeom>
+                    <a:noFill/>
+                    <a:ln>
+                      <a:noFill/>
+                    </a:ln>
+                    <a:extLst>
+                      <a:ext uri="{53640926-AAD7-44D8-BBD7-CCE9431645EC}">
+                        <a14:shadowObscured xmlns:a14="http://schemas.microsoft.com/office/drawing/2010/main"/>
+                      </a:ext>
+                    </a:extLst>
+                  </pic:spPr>
+                </pic:pic>
+              </a:graphicData>
+            </a:graphic>
+          </wp:inline>
+        </w:drawing>
+      </w:r>
+    </w:p>
+    <w:p>
+      <w:pPr>
+        <w:pStyle w:val="a8"/>
+        <w:spacing w:line="360" w:lineRule="auto"/>
+        <w:ind w:left="1428"/>
+        <w:jc w:val="center"/>
+        <w:rPr>
+          <w:rFonts w:ascii="Times New Roman" w:hAnsi="Times New Roman" w:cs="Times New Roman"/>
+          <w:sz w:val="28"/>
+          <w:szCs w:val="28"/>
+          <w:lang w:eastAsia="ru-RU"/>
+        </w:rPr>
+      </w:pPr>
+      <w:r>
+        <w:rPr>
+          <w:rFonts w:ascii="Times New Roman" w:hAnsi="Times New Roman" w:cs="Times New Roman"/>
+          <w:sz w:val="28"/>
+          <w:szCs w:val="28"/>
+          <w:lang w:eastAsia="ru-RU"/>
+        </w:rPr>
+        <w:t xml:space="preserve">Рис.33. + и </w:t>
+      </w:r>
+      <w:r>
+        <w:rPr>
+          <w:rFonts w:ascii="Times New Roman" w:hAnsi="Times New Roman" w:cs="Times New Roman"/>
+          <w:sz w:val="28"/>
+          <w:szCs w:val="28"/>
+          <w:lang w:val="en-US" w:eastAsia="ru-RU"/>
+        </w:rPr>
+        <w:t>X</w:t>
+      </w:r>
+      <w:r>
+        <w:rPr>
+          <w:rFonts w:ascii="Times New Roman" w:hAnsi="Times New Roman" w:cs="Times New Roman"/>
+          <w:sz w:val="28"/>
+          <w:szCs w:val="28"/>
+          <w:lang w:eastAsia="ru-RU"/>
+        </w:rPr>
+        <w:t xml:space="preserve"> образн</w:t>
+      </w:r>
+      <w:bookmarkStart w:id="11" w:name="_GoBack"/>
+      <w:bookmarkEnd w:id="11"/>
+      <w:r>
+        <w:rPr>
+          <w:rFonts w:ascii="Times New Roman" w:hAnsi="Times New Roman" w:cs="Times New Roman"/>
+          <w:sz w:val="28"/>
+          <w:szCs w:val="28"/>
+          <w:lang w:eastAsia="ru-RU"/>
+        </w:rPr>
+        <w:t>ые квадрокоптеры.</w:t>
+      </w:r>
+    </w:p>
+    <w:p>
+      <w:pPr>
+        <w:pStyle w:val="a8"/>
+        <w:numPr>
+          <w:ilvl w:val="1"/>
+          <w:numId w:val="12"/>
+        </w:numPr>
+        <w:spacing w:line="360" w:lineRule="auto"/>
+        <w:rPr>
+          <w:rFonts w:ascii="Times New Roman" w:hAnsi="Times New Roman" w:cs="Times New Roman"/>
+          <w:sz w:val="28"/>
+          <w:szCs w:val="28"/>
+          <w:lang w:eastAsia="ru-RU"/>
+        </w:rPr>
+      </w:pPr>
+      <w:r>
+        <w:rPr>
+          <w:rFonts w:ascii="Times New Roman" w:hAnsi="Times New Roman" w:cs="Times New Roman"/>
+          <w:sz w:val="28"/>
+          <w:szCs w:val="28"/>
+          <w:lang w:eastAsia="ru-RU"/>
+        </w:rPr>
+        <w:t xml:space="preserve">Разработка регулятора в </w:t>
+      </w:r>
+      <w:proofErr w:type="spellStart"/>
+      <w:r>
+        <w:rPr>
+          <w:rFonts w:ascii="Times New Roman" w:hAnsi="Times New Roman" w:cs="Times New Roman"/>
+          <w:sz w:val="28"/>
+          <w:szCs w:val="28"/>
+          <w:lang w:val="en-US" w:eastAsia="ru-RU"/>
+        </w:rPr>
+        <w:t>VisSim</w:t>
+      </w:r>
+      <w:proofErr w:type="spellEnd"/>
+      <w:r>
+        <w:rPr>
+          <w:rFonts w:ascii="Times New Roman" w:hAnsi="Times New Roman" w:cs="Times New Roman"/>
+          <w:sz w:val="28"/>
+          <w:szCs w:val="28"/>
+          <w:lang w:eastAsia="ru-RU"/>
+        </w:rPr>
+        <w:t xml:space="preserve"> и его оптимизация.</w:t>
       </w:r>
     </w:p>
     <w:p>
@@ -17468,8 +17728,6 @@
         </w:rPr>
         <w:br w:type="page"/>
       </w:r>
-      <w:bookmarkStart w:id="11" w:name="_GoBack"/>
-      <w:bookmarkEnd w:id="11"/>
     </w:p>
     <w:p>
       <w:pPr>
@@ -43750,7 +44008,7 @@
           <w:rFonts w:ascii="Times New Roman" w:hAnsi="Times New Roman" w:cs="Times New Roman"/>
         </w:rPr>
       </w:pPr>
-      <w:hyperlink r:id="rId37">
+      <w:hyperlink r:id="rId38">
         <w:r>
           <w:rPr>
             <w:rStyle w:val="InternetLink"/>
@@ -43792,7 +44050,7 @@
           <w:rFonts w:ascii="Times New Roman" w:hAnsi="Times New Roman" w:cs="Times New Roman"/>
         </w:rPr>
       </w:pPr>
-      <w:hyperlink r:id="rId38">
+      <w:hyperlink r:id="rId39">
         <w:r>
           <w:rPr>
             <w:rStyle w:val="InternetLink"/>
@@ -43834,7 +44092,7 @@
           <w:rFonts w:ascii="Times New Roman" w:hAnsi="Times New Roman" w:cs="Times New Roman"/>
         </w:rPr>
       </w:pPr>
-      <w:hyperlink r:id="rId39">
+      <w:hyperlink r:id="rId40">
         <w:r>
           <w:rPr>
             <w:rStyle w:val="InternetLink"/>
@@ -43865,7 +44123,7 @@
       </w:r>
     </w:p>
     <w:sectPr>
-      <w:footerReference w:type="default" r:id="rId40"/>
+      <w:footerReference w:type="default" r:id="rId41"/>
       <w:pgSz w:w="11906" w:h="16838"/>
       <w:pgMar w:top="1134" w:right="850" w:bottom="1134" w:left="1701" w:header="0" w:footer="0" w:gutter="0"/>
       <w:pgNumType w:start="2"/>
@@ -46606,7 +46864,7 @@
 </file>
 
 <file path=customXml/itemProps1.xml><?xml version="1.0" encoding="utf-8"?>
-<ds:datastoreItem xmlns:ds="http://schemas.openxmlformats.org/officeDocument/2006/customXml" ds:itemID="{E2B39BA7-662F-458D-847F-2742A46562CC}">
+<ds:datastoreItem xmlns:ds="http://schemas.openxmlformats.org/officeDocument/2006/customXml" ds:itemID="{8DF97DBD-7EA2-4896-91A6-EE4A640AEEB5}">
   <ds:schemaRefs>
     <ds:schemaRef ds:uri="http://schemas.openxmlformats.org/officeDocument/2006/bibliography"/>
   </ds:schemaRefs>

</xml_diff>